<commit_message>
modified the document file with adding my name and id
</commit_message>
<xml_diff>
--- a/Logistic Regression/Documentation/Document.docx
+++ b/Logistic Regression/Documentation/Document.docx
@@ -25,27 +25,106 @@
         <w:jc w:val="center"/>
         <w:rPr>
           <w:rFonts w:eastAsia="Times New Roman" w:cs="Times New Roman"/>
+          <w:b/>
+          <w:bCs/>
+        </w:rPr>
+      </w:pPr>
+      <w:r>
+        <w:rPr>
+          <w:rFonts w:eastAsia="Times New Roman" w:cs="Times New Roman"/>
+          <w:b/>
+          <w:bCs/>
           <w:sz w:val="40"/>
           <w:szCs w:val="40"/>
         </w:rPr>
-      </w:pPr>
+        <w:t>Deep Learning Programming</w:t>
+      </w:r>
       <w:r>
         <w:rPr>
           <w:rFonts w:eastAsia="Times New Roman" w:cs="Times New Roman"/>
           <w:b/>
           <w:bCs/>
+        </w:rPr>
+        <w:t xml:space="preserve"> </w:t>
+      </w:r>
+    </w:p>
+    <w:p>
+      <w:pPr>
+        <w:jc w:val="center"/>
+        <w:rPr>
+          <w:rFonts w:eastAsia="Times New Roman" w:cs="Times New Roman"/>
+          <w:b/>
+          <w:bCs/>
+        </w:rPr>
+      </w:pPr>
+    </w:p>
+    <w:p>
+      <w:pPr>
+        <w:pStyle w:val="ListParagraph"/>
+        <w:numPr>
+          <w:ilvl w:val="0"/>
+          <w:numId w:val="4"/>
+        </w:numPr>
+        <w:jc w:val="right"/>
+        <w:rPr>
+          <w:rFonts w:ascii="Times" w:eastAsia="Times New Roman" w:hAnsi="Times" w:cs="Times New Roman"/>
           <w:sz w:val="40"/>
           <w:szCs w:val="40"/>
         </w:rPr>
-        <w:t>Deep Learning Programming</w:t>
-      </w:r>
-      <w:r>
-        <w:rPr>
-          <w:rFonts w:eastAsia="Times New Roman" w:cs="Times New Roman"/>
-          <w:b/>
-          <w:bCs/>
-        </w:rPr>
-        <w:t xml:space="preserve"> </w:t>
+      </w:pPr>
+      <w:r>
+        <w:rPr>
+          <w:rFonts w:ascii="Times" w:eastAsia="Times New Roman" w:hAnsi="Times" w:cs="Times New Roman"/>
+          <w:sz w:val="40"/>
+          <w:szCs w:val="40"/>
+        </w:rPr>
+        <w:t>Saidu Babu Dosapati</w:t>
+      </w:r>
+    </w:p>
+    <w:p>
+      <w:pPr>
+        <w:pStyle w:val="ListParagraph"/>
+        <w:numPr>
+          <w:ilvl w:val="0"/>
+          <w:numId w:val="4"/>
+        </w:numPr>
+        <w:jc w:val="right"/>
+        <w:rPr>
+          <w:rFonts w:ascii="Times" w:eastAsia="Times New Roman" w:hAnsi="Times" w:cs="Times New Roman"/>
+          <w:sz w:val="40"/>
+          <w:szCs w:val="40"/>
+        </w:rPr>
+      </w:pPr>
+      <w:r>
+        <w:rPr>
+          <w:rFonts w:ascii="Times" w:eastAsia="Times New Roman" w:hAnsi="Times" w:cs="Times New Roman"/>
+          <w:sz w:val="40"/>
+          <w:szCs w:val="40"/>
+        </w:rPr>
+        <w:t>ID: 12533623</w:t>
+      </w:r>
+    </w:p>
+    <w:p>
+      <w:pPr>
+        <w:pStyle w:val="ListParagraph"/>
+        <w:numPr>
+          <w:ilvl w:val="0"/>
+          <w:numId w:val="4"/>
+        </w:numPr>
+        <w:jc w:val="right"/>
+        <w:rPr>
+          <w:rFonts w:ascii="Times" w:eastAsia="Times New Roman" w:hAnsi="Times" w:cs="Times New Roman"/>
+          <w:sz w:val="40"/>
+          <w:szCs w:val="40"/>
+        </w:rPr>
+      </w:pPr>
+      <w:r>
+        <w:rPr>
+          <w:rFonts w:ascii="Times" w:eastAsia="Times New Roman" w:hAnsi="Times" w:cs="Times New Roman"/>
+          <w:sz w:val="40"/>
+          <w:szCs w:val="40"/>
+        </w:rPr>
+        <w:t>CL id: 09</w:t>
       </w:r>
     </w:p>
     <w:p>
@@ -71,7 +150,9 @@
           <w:u w:val="single"/>
         </w:rPr>
       </w:pPr>
-      <w:r>
+    </w:p>
+    <w:p>
+      <w:pPr>
         <w:rPr>
           <w:rFonts w:ascii="Times" w:hAnsi="Times"/>
           <w:b/>
@@ -80,6 +161,28 @@
           <w:szCs w:val="28"/>
           <w:u w:val="single"/>
         </w:rPr>
+      </w:pPr>
+    </w:p>
+    <w:p>
+      <w:pPr>
+        <w:rPr>
+          <w:rFonts w:ascii="Times" w:hAnsi="Times"/>
+          <w:b/>
+          <w:bCs/>
+          <w:sz w:val="28"/>
+          <w:szCs w:val="28"/>
+          <w:u w:val="single"/>
+        </w:rPr>
+      </w:pPr>
+      <w:r>
+        <w:rPr>
+          <w:rFonts w:ascii="Times" w:hAnsi="Times"/>
+          <w:b/>
+          <w:bCs/>
+          <w:sz w:val="28"/>
+          <w:szCs w:val="28"/>
+          <w:u w:val="single"/>
+        </w:rPr>
         <w:t>Aim:</w:t>
       </w:r>
     </w:p>
@@ -138,23 +241,74 @@
     </w:p>
     <w:p>
       <w:pPr>
-        <w:pStyle w:val="ListParagraph"/>
-        <w:numPr>
-          <w:ilvl w:val="0"/>
-          <w:numId w:val="2"/>
-        </w:numPr>
-        <w:rPr>
-          <w:rFonts w:ascii="Times New Roman" w:eastAsia="Times New Roman" w:hAnsi="Times New Roman" w:cs="Times New Roman"/>
-          <w:b/>
-          <w:bCs/>
-          <w:u w:val="single"/>
-        </w:rPr>
-      </w:pPr>
-      <w:r>
-        <w:rPr>
-          <w:rFonts w:ascii="Times New Roman" w:eastAsia="Times New Roman" w:hAnsi="Times New Roman" w:cs="Times New Roman"/>
-          <w:b/>
-          <w:bCs/>
+        <w:rPr>
+          <w:rFonts w:eastAsia="Times New Roman" w:cs="Times New Roman"/>
+          <w:b/>
+          <w:bCs/>
+          <w:u w:val="single"/>
+        </w:rPr>
+      </w:pPr>
+    </w:p>
+    <w:p>
+      <w:pPr>
+        <w:rPr>
+          <w:rFonts w:eastAsia="Times New Roman" w:cs="Times New Roman"/>
+          <w:b/>
+          <w:bCs/>
+          <w:u w:val="single"/>
+        </w:rPr>
+      </w:pPr>
+    </w:p>
+    <w:p>
+      <w:pPr>
+        <w:rPr>
+          <w:rFonts w:eastAsia="Times New Roman" w:cs="Times New Roman"/>
+          <w:b/>
+          <w:bCs/>
+          <w:u w:val="single"/>
+        </w:rPr>
+      </w:pPr>
+    </w:p>
+    <w:p>
+      <w:pPr>
+        <w:rPr>
+          <w:rFonts w:eastAsia="Times New Roman" w:cs="Times New Roman"/>
+          <w:b/>
+          <w:bCs/>
+          <w:u w:val="single"/>
+        </w:rPr>
+      </w:pPr>
+      <w:bookmarkStart w:id="0" w:name="_GoBack"/>
+      <w:bookmarkEnd w:id="0"/>
+    </w:p>
+    <w:p>
+      <w:pPr>
+        <w:rPr>
+          <w:rFonts w:eastAsia="Times New Roman" w:cs="Times New Roman"/>
+          <w:b/>
+          <w:bCs/>
+          <w:u w:val="single"/>
+        </w:rPr>
+      </w:pPr>
+    </w:p>
+    <w:p>
+      <w:pPr>
+        <w:rPr>
+          <w:rFonts w:eastAsia="Times New Roman" w:cs="Times New Roman"/>
+          <w:b/>
+          <w:bCs/>
+          <w:sz w:val="28"/>
+          <w:szCs w:val="28"/>
+          <w:u w:val="single"/>
+        </w:rPr>
+      </w:pPr>
+      <w:r>
+        <w:rPr>
+          <w:rFonts w:eastAsia="Times New Roman" w:cs="Times New Roman"/>
+          <w:b/>
+          <w:bCs/>
+          <w:sz w:val="28"/>
+          <w:szCs w:val="28"/>
           <w:u w:val="single"/>
         </w:rPr>
         <w:t>Introduction</w:t>
@@ -162,6 +316,30 @@
     </w:p>
     <w:p>
       <w:pPr>
+        <w:rPr>
+          <w:rFonts w:eastAsia="Times New Roman" w:cs="Times New Roman"/>
+          <w:b/>
+          <w:bCs/>
+          <w:sz w:val="28"/>
+          <w:szCs w:val="28"/>
+          <w:u w:val="single"/>
+        </w:rPr>
+      </w:pPr>
+    </w:p>
+    <w:p>
+      <w:pPr>
+        <w:rPr>
+          <w:rFonts w:eastAsia="Times New Roman" w:cs="Times New Roman"/>
+          <w:b/>
+          <w:bCs/>
+          <w:sz w:val="28"/>
+          <w:szCs w:val="28"/>
+          <w:u w:val="single"/>
+        </w:rPr>
+      </w:pPr>
+    </w:p>
+    <w:p>
+      <w:pPr>
         <w:pStyle w:val="ListParagraph"/>
         <w:ind w:left="360" w:firstLine="360"/>
         <w:rPr>
@@ -219,26 +397,235 @@
     <w:p>
       <w:pPr>
         <w:pStyle w:val="ListParagraph"/>
-        <w:numPr>
-          <w:ilvl w:val="0"/>
-          <w:numId w:val="2"/>
-        </w:numPr>
-        <w:rPr>
-          <w:rFonts w:ascii="Times New Roman" w:eastAsia="Times New Roman" w:hAnsi="Times New Roman" w:cs="Times New Roman"/>
-          <w:b/>
-          <w:bCs/>
-          <w:u w:val="single"/>
-        </w:rPr>
-      </w:pPr>
-      <w:r>
-        <w:rPr>
-          <w:rFonts w:ascii="Times New Roman" w:eastAsia="Times New Roman" w:hAnsi="Times New Roman" w:cs="Times New Roman"/>
-          <w:b/>
-          <w:bCs/>
+        <w:ind w:left="360"/>
+        <w:rPr>
+          <w:rFonts w:ascii="Times New Roman" w:eastAsia="Times New Roman" w:hAnsi="Times New Roman" w:cs="Times New Roman"/>
+          <w:b/>
+          <w:bCs/>
+          <w:u w:val="single"/>
+        </w:rPr>
+      </w:pPr>
+    </w:p>
+    <w:p>
+      <w:pPr>
+        <w:pStyle w:val="ListParagraph"/>
+        <w:ind w:left="360"/>
+        <w:rPr>
+          <w:rFonts w:ascii="Times New Roman" w:eastAsia="Times New Roman" w:hAnsi="Times New Roman" w:cs="Times New Roman"/>
+          <w:b/>
+          <w:bCs/>
+          <w:u w:val="single"/>
+        </w:rPr>
+      </w:pPr>
+    </w:p>
+    <w:p>
+      <w:pPr>
+        <w:pStyle w:val="ListParagraph"/>
+        <w:ind w:left="360"/>
+        <w:rPr>
+          <w:rFonts w:ascii="Times New Roman" w:eastAsia="Times New Roman" w:hAnsi="Times New Roman" w:cs="Times New Roman"/>
+          <w:b/>
+          <w:bCs/>
+          <w:u w:val="single"/>
+        </w:rPr>
+      </w:pPr>
+    </w:p>
+    <w:p>
+      <w:pPr>
+        <w:pStyle w:val="ListParagraph"/>
+        <w:ind w:left="360"/>
+        <w:rPr>
+          <w:rFonts w:ascii="Times New Roman" w:eastAsia="Times New Roman" w:hAnsi="Times New Roman" w:cs="Times New Roman"/>
+          <w:b/>
+          <w:bCs/>
+          <w:u w:val="single"/>
+        </w:rPr>
+      </w:pPr>
+    </w:p>
+    <w:p>
+      <w:pPr>
+        <w:pStyle w:val="ListParagraph"/>
+        <w:ind w:left="360"/>
+        <w:rPr>
+          <w:rFonts w:ascii="Times New Roman" w:eastAsia="Times New Roman" w:hAnsi="Times New Roman" w:cs="Times New Roman"/>
+          <w:b/>
+          <w:bCs/>
+          <w:u w:val="single"/>
+        </w:rPr>
+      </w:pPr>
+    </w:p>
+    <w:p>
+      <w:pPr>
+        <w:pStyle w:val="ListParagraph"/>
+        <w:ind w:left="360"/>
+        <w:rPr>
+          <w:rFonts w:ascii="Times New Roman" w:eastAsia="Times New Roman" w:hAnsi="Times New Roman" w:cs="Times New Roman"/>
+          <w:b/>
+          <w:bCs/>
+          <w:u w:val="single"/>
+        </w:rPr>
+      </w:pPr>
+    </w:p>
+    <w:p>
+      <w:pPr>
+        <w:pStyle w:val="ListParagraph"/>
+        <w:ind w:left="360"/>
+        <w:rPr>
+          <w:rFonts w:ascii="Times New Roman" w:eastAsia="Times New Roman" w:hAnsi="Times New Roman" w:cs="Times New Roman"/>
+          <w:b/>
+          <w:bCs/>
+          <w:u w:val="single"/>
+        </w:rPr>
+      </w:pPr>
+    </w:p>
+    <w:p>
+      <w:pPr>
+        <w:pStyle w:val="ListParagraph"/>
+        <w:ind w:left="360"/>
+        <w:rPr>
+          <w:rFonts w:ascii="Times New Roman" w:eastAsia="Times New Roman" w:hAnsi="Times New Roman" w:cs="Times New Roman"/>
+          <w:b/>
+          <w:bCs/>
+          <w:u w:val="single"/>
+        </w:rPr>
+      </w:pPr>
+    </w:p>
+    <w:p>
+      <w:pPr>
+        <w:pStyle w:val="ListParagraph"/>
+        <w:ind w:left="360"/>
+        <w:rPr>
+          <w:rFonts w:ascii="Times New Roman" w:eastAsia="Times New Roman" w:hAnsi="Times New Roman" w:cs="Times New Roman"/>
+          <w:b/>
+          <w:bCs/>
+          <w:u w:val="single"/>
+        </w:rPr>
+      </w:pPr>
+    </w:p>
+    <w:p>
+      <w:pPr>
+        <w:pStyle w:val="ListParagraph"/>
+        <w:ind w:left="360"/>
+        <w:rPr>
+          <w:rFonts w:ascii="Times New Roman" w:eastAsia="Times New Roman" w:hAnsi="Times New Roman" w:cs="Times New Roman"/>
+          <w:b/>
+          <w:bCs/>
+          <w:u w:val="single"/>
+        </w:rPr>
+      </w:pPr>
+    </w:p>
+    <w:p>
+      <w:pPr>
+        <w:pStyle w:val="ListParagraph"/>
+        <w:ind w:left="360"/>
+        <w:rPr>
+          <w:rFonts w:ascii="Times New Roman" w:eastAsia="Times New Roman" w:hAnsi="Times New Roman" w:cs="Times New Roman"/>
+          <w:b/>
+          <w:bCs/>
+          <w:u w:val="single"/>
+        </w:rPr>
+      </w:pPr>
+    </w:p>
+    <w:p>
+      <w:pPr>
+        <w:pStyle w:val="ListParagraph"/>
+        <w:ind w:left="360"/>
+        <w:rPr>
+          <w:rFonts w:ascii="Times New Roman" w:eastAsia="Times New Roman" w:hAnsi="Times New Roman" w:cs="Times New Roman"/>
+          <w:b/>
+          <w:bCs/>
+          <w:u w:val="single"/>
+        </w:rPr>
+      </w:pPr>
+    </w:p>
+    <w:p>
+      <w:pPr>
+        <w:pStyle w:val="ListParagraph"/>
+        <w:ind w:left="360"/>
+        <w:rPr>
+          <w:rFonts w:ascii="Times New Roman" w:eastAsia="Times New Roman" w:hAnsi="Times New Roman" w:cs="Times New Roman"/>
+          <w:b/>
+          <w:bCs/>
+          <w:u w:val="single"/>
+        </w:rPr>
+      </w:pPr>
+    </w:p>
+    <w:p>
+      <w:pPr>
+        <w:pStyle w:val="ListParagraph"/>
+        <w:ind w:left="360"/>
+        <w:rPr>
+          <w:rFonts w:ascii="Times New Roman" w:eastAsia="Times New Roman" w:hAnsi="Times New Roman" w:cs="Times New Roman"/>
+          <w:b/>
+          <w:bCs/>
+          <w:u w:val="single"/>
+        </w:rPr>
+      </w:pPr>
+    </w:p>
+    <w:p>
+      <w:pPr>
+        <w:pStyle w:val="ListParagraph"/>
+        <w:ind w:left="360"/>
+        <w:rPr>
+          <w:rFonts w:ascii="Times New Roman" w:eastAsia="Times New Roman" w:hAnsi="Times New Roman" w:cs="Times New Roman"/>
+          <w:b/>
+          <w:bCs/>
+          <w:sz w:val="28"/>
+          <w:szCs w:val="28"/>
+          <w:u w:val="single"/>
+        </w:rPr>
+      </w:pPr>
+      <w:r>
+        <w:rPr>
+          <w:rFonts w:ascii="Times New Roman" w:eastAsia="Times New Roman" w:hAnsi="Times New Roman" w:cs="Times New Roman"/>
+          <w:b/>
+          <w:bCs/>
+          <w:sz w:val="28"/>
+          <w:szCs w:val="28"/>
           <w:u w:val="single"/>
         </w:rPr>
         <w:t>Objectives</w:t>
       </w:r>
+    </w:p>
+    <w:p>
+      <w:pPr>
+        <w:pStyle w:val="ListParagraph"/>
+        <w:rPr>
+          <w:rFonts w:ascii="Times" w:hAnsi="Times"/>
+          <w:sz w:val="26"/>
+          <w:szCs w:val="26"/>
+        </w:rPr>
+      </w:pPr>
+    </w:p>
+    <w:p>
+      <w:pPr>
+        <w:pStyle w:val="ListParagraph"/>
+        <w:rPr>
+          <w:rFonts w:ascii="Times" w:hAnsi="Times"/>
+          <w:sz w:val="26"/>
+          <w:szCs w:val="26"/>
+        </w:rPr>
+      </w:pPr>
+    </w:p>
+    <w:p>
+      <w:pPr>
+        <w:pStyle w:val="ListParagraph"/>
+        <w:rPr>
+          <w:rFonts w:ascii="Times" w:hAnsi="Times"/>
+          <w:sz w:val="26"/>
+          <w:szCs w:val="26"/>
+        </w:rPr>
+      </w:pPr>
+    </w:p>
+    <w:p>
+      <w:pPr>
+        <w:pStyle w:val="ListParagraph"/>
+        <w:rPr>
+          <w:rFonts w:ascii="Times" w:hAnsi="Times"/>
+          <w:sz w:val="26"/>
+          <w:szCs w:val="26"/>
+        </w:rPr>
+      </w:pPr>
     </w:p>
     <w:p>
       <w:pPr>
@@ -388,6 +775,7 @@
       <w:r>
         <w:rPr>
           <w:rFonts w:ascii="Times" w:hAnsi="Times"/>
+          <w:noProof/>
           <w:sz w:val="26"/>
           <w:szCs w:val="26"/>
         </w:rPr>
@@ -511,6 +899,7 @@
       <w:r>
         <w:rPr>
           <w:rFonts w:ascii="Times" w:hAnsi="Times"/>
+          <w:noProof/>
           <w:sz w:val="26"/>
           <w:szCs w:val="26"/>
         </w:rPr>
@@ -579,6 +968,7 @@
       <w:r>
         <w:rPr>
           <w:rFonts w:ascii="Times" w:hAnsi="Times"/>
+          <w:noProof/>
           <w:sz w:val="26"/>
           <w:szCs w:val="26"/>
         </w:rPr>
@@ -649,7 +1039,6 @@
           <w:noProof/>
           <w:u w:val="single"/>
         </w:rPr>
-        <w:lastRenderedPageBreak/>
         <w:drawing>
           <wp:inline distT="0" distB="0" distL="0" distR="0" wp14:anchorId="281AFE94" wp14:editId="66D0907A">
             <wp:extent cx="6680835" cy="8346276"/>
@@ -1493,6 +1882,7 @@
       <w:r>
         <w:rPr>
           <w:rFonts w:ascii="Times New Roman" w:eastAsia="Times New Roman" w:hAnsi="Times New Roman" w:cs="Times New Roman"/>
+          <w:noProof/>
         </w:rPr>
         <w:drawing>
           <wp:inline distT="0" distB="0" distL="0" distR="0" wp14:anchorId="148EF499" wp14:editId="2690ECB1">
@@ -1588,17 +1978,7 @@
           <w:sz w:val="36"/>
           <w:szCs w:val="36"/>
         </w:rPr>
-        <w:t>The result with the predicted model is</w:t>
-      </w:r>
-      <w:bookmarkStart w:id="0" w:name="_GoBack"/>
-      <w:bookmarkEnd w:id="0"/>
-      <w:r>
-        <w:rPr>
-          <w:rFonts w:ascii="Times New Roman" w:eastAsia="Times New Roman" w:hAnsi="Times New Roman" w:cs="Times New Roman"/>
-          <w:sz w:val="36"/>
-          <w:szCs w:val="36"/>
-        </w:rPr>
-        <w:t>:</w:t>
+        <w:t>The result with the predicted model is:</w:t>
       </w:r>
     </w:p>
     <w:p>
@@ -1815,6 +2195,121 @@
     </w:lvl>
   </w:abstractNum>
   <w:abstractNum w:abstractNumId="2">
+    <w:nsid w:val="25020202"/>
+    <w:multiLevelType w:val="hybridMultilevel"/>
+    <w:tmpl w:val="6F209332"/>
+    <w:lvl w:ilvl="0" w:tplc="8578DE7A">
+      <w:start w:val="1"/>
+      <w:numFmt w:val="bullet"/>
+      <w:lvlText w:val="-"/>
+      <w:lvlJc w:val="left"/>
+      <w:pPr>
+        <w:ind w:left="720" w:hanging="360"/>
+      </w:pPr>
+      <w:rPr>
+        <w:rFonts w:ascii="Times New Roman" w:eastAsia="Times New Roman" w:hAnsi="Times New Roman" w:cs="Times New Roman" w:hint="default"/>
+        <w:b/>
+        <w:sz w:val="24"/>
+      </w:rPr>
+    </w:lvl>
+    <w:lvl w:ilvl="1" w:tplc="04090003" w:tentative="1">
+      <w:start w:val="1"/>
+      <w:numFmt w:val="bullet"/>
+      <w:lvlText w:val="o"/>
+      <w:lvlJc w:val="left"/>
+      <w:pPr>
+        <w:ind w:left="1440" w:hanging="360"/>
+      </w:pPr>
+      <w:rPr>
+        <w:rFonts w:ascii="Courier New" w:hAnsi="Courier New" w:hint="default"/>
+      </w:rPr>
+    </w:lvl>
+    <w:lvl w:ilvl="2" w:tplc="04090005" w:tentative="1">
+      <w:start w:val="1"/>
+      <w:numFmt w:val="bullet"/>
+      <w:lvlText w:val=""/>
+      <w:lvlJc w:val="left"/>
+      <w:pPr>
+        <w:ind w:left="2160" w:hanging="360"/>
+      </w:pPr>
+      <w:rPr>
+        <w:rFonts w:ascii="Wingdings" w:hAnsi="Wingdings" w:hint="default"/>
+      </w:rPr>
+    </w:lvl>
+    <w:lvl w:ilvl="3" w:tplc="04090001" w:tentative="1">
+      <w:start w:val="1"/>
+      <w:numFmt w:val="bullet"/>
+      <w:lvlText w:val=""/>
+      <w:lvlJc w:val="left"/>
+      <w:pPr>
+        <w:ind w:left="2880" w:hanging="360"/>
+      </w:pPr>
+      <w:rPr>
+        <w:rFonts w:ascii="Symbol" w:hAnsi="Symbol" w:hint="default"/>
+      </w:rPr>
+    </w:lvl>
+    <w:lvl w:ilvl="4" w:tplc="04090003" w:tentative="1">
+      <w:start w:val="1"/>
+      <w:numFmt w:val="bullet"/>
+      <w:lvlText w:val="o"/>
+      <w:lvlJc w:val="left"/>
+      <w:pPr>
+        <w:ind w:left="3600" w:hanging="360"/>
+      </w:pPr>
+      <w:rPr>
+        <w:rFonts w:ascii="Courier New" w:hAnsi="Courier New" w:hint="default"/>
+      </w:rPr>
+    </w:lvl>
+    <w:lvl w:ilvl="5" w:tplc="04090005" w:tentative="1">
+      <w:start w:val="1"/>
+      <w:numFmt w:val="bullet"/>
+      <w:lvlText w:val=""/>
+      <w:lvlJc w:val="left"/>
+      <w:pPr>
+        <w:ind w:left="4320" w:hanging="360"/>
+      </w:pPr>
+      <w:rPr>
+        <w:rFonts w:ascii="Wingdings" w:hAnsi="Wingdings" w:hint="default"/>
+      </w:rPr>
+    </w:lvl>
+    <w:lvl w:ilvl="6" w:tplc="04090001" w:tentative="1">
+      <w:start w:val="1"/>
+      <w:numFmt w:val="bullet"/>
+      <w:lvlText w:val=""/>
+      <w:lvlJc w:val="left"/>
+      <w:pPr>
+        <w:ind w:left="5040" w:hanging="360"/>
+      </w:pPr>
+      <w:rPr>
+        <w:rFonts w:ascii="Symbol" w:hAnsi="Symbol" w:hint="default"/>
+      </w:rPr>
+    </w:lvl>
+    <w:lvl w:ilvl="7" w:tplc="04090003" w:tentative="1">
+      <w:start w:val="1"/>
+      <w:numFmt w:val="bullet"/>
+      <w:lvlText w:val="o"/>
+      <w:lvlJc w:val="left"/>
+      <w:pPr>
+        <w:ind w:left="5760" w:hanging="360"/>
+      </w:pPr>
+      <w:rPr>
+        <w:rFonts w:ascii="Courier New" w:hAnsi="Courier New" w:hint="default"/>
+      </w:rPr>
+    </w:lvl>
+    <w:lvl w:ilvl="8" w:tplc="04090005" w:tentative="1">
+      <w:start w:val="1"/>
+      <w:numFmt w:val="bullet"/>
+      <w:lvlText w:val=""/>
+      <w:lvlJc w:val="left"/>
+      <w:pPr>
+        <w:ind w:left="6480" w:hanging="360"/>
+      </w:pPr>
+      <w:rPr>
+        <w:rFonts w:ascii="Wingdings" w:hAnsi="Wingdings" w:hint="default"/>
+      </w:rPr>
+    </w:lvl>
+  </w:abstractNum>
+  <w:abstractNum w:abstractNumId="3">
     <w:nsid w:val="554C7F9B"/>
     <w:multiLevelType w:val="hybridMultilevel"/>
     <w:tmpl w:val="4A5C30AA"/>
@@ -1931,10 +2426,13 @@
     <w:abstractNumId w:val="1"/>
   </w:num>
   <w:num w:numId="2">
-    <w:abstractNumId w:val="2"/>
+    <w:abstractNumId w:val="3"/>
   </w:num>
   <w:num w:numId="3">
     <w:abstractNumId w:val="0"/>
+  </w:num>
+  <w:num w:numId="4">
+    <w:abstractNumId w:val="2"/>
   </w:num>
 </w:numbering>
 </file>

</xml_diff>